<commit_message>
ready for some editing
</commit_message>
<xml_diff>
--- a/Week2_PeopleAspects/BachmeierNTIM8301-2.docx
+++ b/Week2_PeopleAspects/BachmeierNTIM8301-2.docx
@@ -673,21 +673,106 @@
         <w:pStyle w:val="Heading2"/>
       </w:pPr>
       <w:r>
+        <w:t>Using threat modeling here</w:t>
+      </w:r>
+    </w:p>
+    <w:p>
+      <w:r>
+        <w:tab/>
+        <w:t xml:space="preserve">It can be challenging to enumerate the threats against an abstract system of interactions, and this creates the need for a more methodical approach.  This process could begin with first enumerating the different entities and resources within the system.  For instance, the coffee shop has staff, managers, point of sale systems, and coffee machines.  Next, consider the different endpoints that exist to communicate with these systems.  Customers can talk with the staff, provide loyalty reward cards, escalate to management, and use different payment technologies.  There are implicit and explicit trust boundaries between the customers, staff, and management </w:t>
+      </w:r>
+      <w:r>
+        <w:lastRenderedPageBreak/>
+        <w:t>that allows communication to flow in various context</w:t>
+      </w:r>
+      <w:r>
+        <w:t>s</w:t>
+      </w:r>
+      <w:r>
+        <w:t>.  As customers buy coffee, there is an unspoken protocol that begins at the register, waits in line, then gets the cup a few minutes later.  The venue has various security systems such as locks on office doors, cameras, and personal watching the customers.</w:t>
+      </w:r>
+    </w:p>
+    <w:p>
+      <w:pPr>
+        <w:pStyle w:val="Heading2"/>
+      </w:pPr>
+      <w:r>
         <w:t>Applying these ideas to getting free coffee</w:t>
       </w:r>
     </w:p>
     <w:p>
+      <w:r>
+        <w:tab/>
+        <w:t xml:space="preserve">After listing the different resources and interactions, some of the threats against the coffee shop become </w:t>
+      </w:r>
+      <w:proofErr w:type="gramStart"/>
+      <w:r>
+        <w:t>more clear</w:t>
+      </w:r>
+      <w:proofErr w:type="gramEnd"/>
+      <w:r>
+        <w:t xml:space="preserve">.  Consider the purchasing protocol and ask what enforces the sequence of events?   A customer could skip the cashier and insist their order was </w:t>
+      </w:r>
+      <w:proofErr w:type="gramStart"/>
+      <w:r>
+        <w:t>lost, or</w:t>
+      </w:r>
+      <w:proofErr w:type="gramEnd"/>
+      <w:r>
+        <w:t xml:space="preserve"> reuse their receipt to get a second cup.  Many loyalty programs use punch cards to track the tenth cup is </w:t>
+      </w:r>
+      <w:proofErr w:type="gramStart"/>
+      <w:r>
+        <w:t>free, and</w:t>
+      </w:r>
+      <w:proofErr w:type="gramEnd"/>
+      <w:r>
+        <w:t xml:space="preserve"> run the risk of tampering.  Perhaps the chain offers free coffee to employees, and a customer claims they are a new hire from a different branch.  Some establishments allow customers to get free refills but do not authenticate they purchase the first cup.  How about complaining to management about the service, and demanding a free cup?  </w:t>
+      </w:r>
+    </w:p>
+    <w:p>
+      <w:pPr>
+        <w:ind w:firstLine="720"/>
+      </w:pPr>
+      <w:r>
+        <w:t xml:space="preserve">Are these attacks specific to coffee shops?  </w:t>
+      </w:r>
+      <w:r>
+        <w:t xml:space="preserve">No, these low-tech attacks are reliable across many human-interactions due to a lack of skepticism.  Why would the customer try to scam me? That is something that happens to other people, not me. </w:t>
+      </w:r>
+    </w:p>
+    <w:p>
       <w:pPr>
         <w:pStyle w:val="Heading2"/>
       </w:pPr>
       <w:r>
-        <w:t>Using threat modeling here</w:t>
+        <w:t>Creating a Security Aware Culture</w:t>
       </w:r>
     </w:p>
     <w:p>
       <w:r>
         <w:tab/>
-        <w:t xml:space="preserve">Threat modeling is a methodical approach that starts with an abstract system and formally enumerates the assets, endpoints, trust boundaries, protocols, and risks.  </w:t>
+      </w:r>
+      <w:r>
+        <w:t xml:space="preserve">When an organization makes security a core pillar of their design methodology, it reduces risks and provides more reliable services.  Integrating this mindset requires a culture shift where the employees are skeptical and ask questions about “how they will ensure meeting specific performance and reliability metrics.”  For instance, how are parameters validated and authenticated?  What mechanism is authorizing the specific action?  How will we record the action that took place?  These questions are not limited to technical systems, </w:t>
+      </w:r>
+      <w:proofErr w:type="gramStart"/>
+      <w:r>
+        <w:t>and also</w:t>
+      </w:r>
+      <w:proofErr w:type="gramEnd"/>
+      <w:r>
+        <w:t xml:space="preserve"> apply to </w:t>
+      </w:r>
+      <w:r>
+        <w:lastRenderedPageBreak/>
+        <w:t xml:space="preserve">interpersonal interactions.  </w:t>
+      </w:r>
+      <w:r>
+        <w:t>F</w:t>
+      </w:r>
+      <w:r>
+        <w:t>or example, when an email comes into the accounting department and requests updates to the payment information, what confirms the message is not spoofed?  Does the secretary have the authorization to make the filing change, or does it require management approval?  How will an external auditor trace this change, legitimate or not?  Perhaps even 9 out of 10 times, the message is genuine, but consider the impact of a typographical error on their side.  Now, payments are going to the wrong place, and the business needs to work with the bank to get their money back.  “To err is human,” negligence is all around us, so we need to remain skeptical and confirm the accuracy of all information.</w:t>
       </w:r>
     </w:p>
     <w:p>
@@ -695,51 +780,47 @@
         <w:pStyle w:val="Heading2"/>
       </w:pPr>
       <w:r>
-        <w:t>Creating a Security Aware Culture</w:t>
+        <w:t>Credential Management</w:t>
       </w:r>
     </w:p>
     <w:p>
       <w:r>
         <w:tab/>
-      </w:r>
-      <w:r>
-        <w:t xml:space="preserve">When an organization makes security a core pillar of their design methodology, it reduces risks and provides more reliable services.  Integrating this mindset requires a culture shift where the employees are skeptical and ask questions about “how they will ensure meeting specific </w:t>
+        <w:t xml:space="preserve">The notion of a password made sense in the dark ages of MIT mainframes, where a dozen people shared a room-sized computer.  However, as the availability of digit resources has grown, the concept has become outdated.  Not wanting to let a bad idea die, password complexity policies arose requiring symbols and numbers, along with requirements to rotate passwords on a regular cadence.  End-users replied by reusing these secure passwords across multiple sites, doing minor translations such as “o” to “0,” and writing them on post-it notes.  The challenge comes from passwords are inherently difficult for humans to remember.  Instead, a security-aware culture should consider using passphrases and short sentences, as these are difficult for computers and easy for humans to remember.  Introducing Multi-Factor Authentication (MFA) </w:t>
+      </w:r>
+      <w:r>
+        <w:t xml:space="preserve">protects against credential theft. When the system confirms not only something the user knows but something they have, are, do, and location. </w:t>
+      </w:r>
+      <w:proofErr w:type="gramStart"/>
+      <w:r>
+        <w:t>In essence, it</w:t>
+      </w:r>
+      <w:proofErr w:type="gramEnd"/>
+      <w:r>
+        <w:t xml:space="preserve"> increases security guarantees through additional dimensions of authenticity. </w:t>
+      </w:r>
+    </w:p>
+    <w:p>
+      <w:pPr>
+        <w:ind w:firstLine="720"/>
+      </w:pPr>
+      <w:r>
+        <w:t>Single Sign-On (SSO) and Open Authentication (OAuth) both remove and create problems for the organization.</w:t>
+      </w:r>
+      <w:r>
+        <w:t xml:space="preserve">  </w:t>
+      </w:r>
+      <w:proofErr w:type="gramStart"/>
+      <w:r>
+        <w:t>On</w:t>
+      </w:r>
+      <w:proofErr w:type="gramEnd"/>
+      <w:r>
+        <w:t xml:space="preserve"> the one hand, having a consistent identity allows the user to </w:t>
       </w:r>
       <w:r>
         <w:lastRenderedPageBreak/>
-        <w:t xml:space="preserve">performance and reliability metrics.”  For instance, how are parameters validated and authenticated?  What mechanism is authorizing the specific action?  How will we record the action that took place?  These questions are not limited to technical systems, </w:t>
-      </w:r>
-      <w:proofErr w:type="gramStart"/>
-      <w:r>
-        <w:t>and also</w:t>
-      </w:r>
-      <w:proofErr w:type="gramEnd"/>
-      <w:r>
-        <w:t xml:space="preserve"> apply to interpersonal interactions.  </w:t>
-      </w:r>
-      <w:r>
-        <w:t>F</w:t>
-      </w:r>
-      <w:r>
-        <w:t>or example, when an email comes into the accounting department and requests updates to the payment information, what confirms the message is not spoofed?  Does the secretary have the authorization to make the filing change, or does it require management approval?  How will an external auditor trace this change, legitimate or not?  Perhaps even 9 out of 10 times, the message is genuine, but consider the impact of a typographical error on their side.  Now, payments are going to the wrong place, and the business needs to work with the bank to get their money back.  “To err is human,” negligence is all around us, so we need to remain skeptical and confirm the accuracy of all information.</w:t>
-      </w:r>
-    </w:p>
-    <w:p>
-      <w:pPr>
-        <w:pStyle w:val="Heading2"/>
-      </w:pPr>
-      <w:r>
-        <w:t>Credential Management</w:t>
-      </w:r>
-    </w:p>
-    <w:p>
-      <w:r>
-        <w:tab/>
-        <w:t xml:space="preserve">The notion of a password made sense in the dark ages of MIT mainframes, where a dozen people shared a room-sized computer.  However, as the availability of digit resources has grown, the concept has become outdated.  Not wanting to let a bad idea die, password complexity policies arose requiring symbols and numbers, along with requirements to rotate passwords on a regular cadence.  End-users replied by reusing these secure passwords across multiple sites, doing minor translations such as “o” to “0,” and writing them on post-it notes.  The challenge comes from passwords are inherently difficult for humans to remember.  Instead, a security-aware culture should consider using passphrases and short sentences, as these are difficult for computers and easy for humans to remember.  Introducing Multi-Factor Authentication (MFA) can also increase security guarantees through additional dimensions of confirmation.  Single Sign-On (SSO) and Open Authentication (OAuth) both remove and create problems for the </w:t>
-      </w:r>
-      <w:r>
-        <w:lastRenderedPageBreak/>
-        <w:t xml:space="preserve">organization.  On the one hand, having a consistent identity allows the user to remember fewer passwords and increase the centralization of credentials.  However, these digital identities can accumulate baggage, as we mindlessly click through websites.  For example, a review of my personal Google account shows that three websites are authorized to access location data.  From the end-user perspective, these OAuth approval messages are more noise that is getting in the way of reading this cat article.  Perhaps </w:t>
+        <w:t xml:space="preserve">remember fewer passwords and increase the centralization of credentials.  However, these digital identities can accumulate baggage, as we mindlessly click through websites.  For example, a review of my personal Google account shows that three websites are authorized to access location data.  From the end-user perspective, these OAuth approval messages are more noise that is getting in the way of reading this cat article.  Perhaps </w:t>
       </w:r>
       <w:proofErr w:type="spellStart"/>
       <w:proofErr w:type="gramStart"/>
@@ -822,6 +903,7 @@
         <w:t>Despite the relative simplicity of weaponizing a patch, users do not understand the risks and see it as an inconvenience.  As in many related scenarios, when security competes with convenience, there is natural friction that requires additional attention.</w:t>
       </w:r>
     </w:p>
+    <w:p/>
     <w:p>
       <w:pPr>
         <w:pStyle w:val="Heading2"/>
@@ -888,7 +970,13 @@
         <w:t xml:space="preserve">  </w:t>
       </w:r>
       <w:r>
-        <w:t>Untrusted networks are not limited to those that run on switches and routers, but also include public areas.  For example, if two employees are openly discussing trade secrets at the coffee shop, the next table over can hear them.  Through an awareness program, users need to understand these are information disclosures vulnerabilities.  It does not matter that the data leaks from the mouth and not the ethernet</w:t>
+        <w:t>Untrusted networks are not limited to those that run on switches and routers, but also include public areas.  For example, if two employees are openly discussing trade secrets at the coffee shop, the next table over can hear them.</w:t>
+      </w:r>
+      <w:r>
+        <w:t xml:space="preserve">  Other scenarios might center around lost mobile devices in the real world.  If they are not encrypted, then any information on the device is lost into the public.</w:t>
+      </w:r>
+      <w:r>
+        <w:t xml:space="preserve">  Through an awareness program, users need to understand these are information disclosures vulnerabilities.  It does not matter that the data leaks from the mouth and not the ethernet</w:t>
       </w:r>
       <w:r>
         <w:t>;</w:t>
@@ -899,23 +987,48 @@
     </w:p>
     <w:p>
       <w:pPr>
-        <w:pStyle w:val="Heading2"/>
-      </w:pPr>
-      <w:r>
-        <w:t>Challenges with Internationalization</w:t>
-      </w:r>
-    </w:p>
-    <w:p>
-      <w:pPr>
-        <w:pStyle w:val="Heading2"/>
-      </w:pPr>
-      <w:r>
+        <w:rPr>
+          <w:b/>
+        </w:rPr>
+      </w:pPr>
+      <w:r>
+        <w:br w:type="page"/>
+      </w:r>
+    </w:p>
+    <w:p>
+      <w:pPr>
+        <w:pStyle w:val="Heading1"/>
+      </w:pPr>
+      <w:r>
+        <w:lastRenderedPageBreak/>
         <w:t>Conclusion</w:t>
+      </w:r>
+    </w:p>
+    <w:p>
+      <w:r>
+        <w:tab/>
+        <w:t xml:space="preserve">Traditional framing of a security message has focused on the notion that a lone hacker is out to get us.  This approach leads employees across the organization to question the accuracy of that message and the guidance associated with it.  A modern vantage point argues that security is a collection of processes that reduce and contain risk.  These risks exist from both malicious and negligent sources, and both introduce challenges towards business continuity.  Hardware fails, technicians will corrupt customer data, engineers will write defects, and administrators will misconfigure services.  If the system approaches these scenarios methodologically, then incident responses can fail-over traffic or perform necessary backup and recovery operations.  Security is only partially about stopping malicious actors; the rest is about stopping erroneous actions from legitimate sources.  In many scenarios, manipulating humans proves to be easier than attacking the machines.  Mitigating these risks requires a security-aware culture that understands the different attack vectors and is </w:t>
+      </w:r>
+      <w:proofErr w:type="spellStart"/>
+      <w:r>
+        <w:t>cognisant</w:t>
+      </w:r>
+      <w:proofErr w:type="spellEnd"/>
+      <w:r>
+        <w:t xml:space="preserve"> of those interactions.  While identifying risk in an abstract system is challenging, a methodical approach that enumerates communication flow across an environment can help to identify those threats.  Consider the coffee shop and the number of assumptions that exist in the payment and transaction protocols.  These threats are not unique to a café, and with minor tweaks apply to any other establishment.  Additional specific challenges exist, such as phishing, doxing, credential management, and utilizing untrusted networking that requires awareness.  Despite these ideas seeming foreign and complicated, </w:t>
+      </w:r>
+      <w:proofErr w:type="gramStart"/>
+      <w:r>
+        <w:t>having an understanding of</w:t>
+      </w:r>
+      <w:proofErr w:type="gramEnd"/>
+      <w:r>
+        <w:t xml:space="preserve"> the risks will reduce the attack surface and keep the employees safe.</w:t>
       </w:r>
     </w:p>
     <w:p/>
     <w:sectPr>
-      <w:headerReference w:type="default" r:id="rId7"/>
+      <w:headerReference w:type="default" r:id="rId8"/>
       <w:pgSz w:w="12240" w:h="15840"/>
       <w:pgMar w:top="1440" w:right="1440" w:bottom="1440" w:left="1440" w:header="720" w:footer="720" w:gutter="0"/>
       <w:pgNumType w:start="0"/>
@@ -1092,6 +1205,154 @@
     </w:pPr>
   </w:p>
 </w:hdr>
+</file>
+
+<file path=word/numbering.xml><?xml version="1.0" encoding="utf-8"?>
+<w:numbering xmlns:wpc="http://schemas.microsoft.com/office/word/2010/wordprocessingCanvas" xmlns:cx="http://schemas.microsoft.com/office/drawing/2014/chartex" xmlns:cx1="http://schemas.microsoft.com/office/drawing/2015/9/8/chartex" xmlns:cx2="http://schemas.microsoft.com/office/drawing/2015/10/21/chartex" xmlns:cx3="http://schemas.microsoft.com/office/drawing/2016/5/9/chartex" xmlns:cx4="http://schemas.microsoft.com/office/drawing/2016/5/10/chartex" xmlns:cx5="http://schemas.microsoft.com/office/drawing/2016/5/11/chartex" xmlns:cx6="http://schemas.microsoft.com/office/drawing/2016/5/12/chartex" xmlns:cx7="http://schemas.microsoft.com/office/drawing/2016/5/13/chartex" xmlns:cx8="http://schemas.microsoft.com/office/drawing/2016/5/14/chartex" xmlns:mc="http://schemas.openxmlformats.org/markup-compatibility/2006" xmlns:aink="http://schemas.microsoft.com/office/drawing/2016/ink" xmlns:am3d="http://schemas.microsoft.com/office/drawing/2017/model3d" xmlns:o="urn:schemas-microsoft-com:office:office" xmlns:r="http://schemas.openxmlformats.org/officeDocument/2006/relationships" xmlns:m="http://schemas.openxmlformats.org/officeDocument/2006/math" xmlns:v="urn:schemas-microsoft-com:vml" xmlns:wp14="http://schemas.microsoft.com/office/word/2010/wordprocessingDrawing" xmlns:wp="http://schemas.openxmlformats.org/drawingml/2006/wordprocessingDrawing" xmlns:w10="urn:schemas-microsoft-com:office:word" xmlns:w="http://schemas.openxmlformats.org/wordprocessingml/2006/main" xmlns:w14="http://schemas.microsoft.com/office/word/2010/wordml" xmlns:w15="http://schemas.microsoft.com/office/word/2012/wordml" xmlns:w16cex="http://schemas.microsoft.com/office/word/2018/wordml/cex" xmlns:w16cid="http://schemas.microsoft.com/office/word/2016/wordml/cid" xmlns:w16="http://schemas.microsoft.com/office/word/2018/wordml" xmlns:w16se="http://schemas.microsoft.com/office/word/2015/wordml/symex" xmlns:wpg="http://schemas.microsoft.com/office/word/2010/wordprocessingGroup" xmlns:wpi="http://schemas.microsoft.com/office/word/2010/wordprocessingInk" xmlns:wne="http://schemas.microsoft.com/office/word/2006/wordml" xmlns:wps="http://schemas.microsoft.com/office/word/2010/wordprocessingShape" mc:Ignorable="w14 w15 w16se w16cid w16 w16cex wp14">
+  <w:abstractNum w:abstractNumId="0" w15:restartNumberingAfterBreak="0">
+    <w:nsid w:val="4D2300CA"/>
+    <w:multiLevelType w:val="hybridMultilevel"/>
+    <w:tmpl w:val="E7C8917A"/>
+    <w:lvl w:ilvl="0" w:tplc="6D8C2B44">
+      <w:start w:val="1"/>
+      <w:numFmt w:val="bullet"/>
+      <w:lvlText w:val=""/>
+      <w:lvlJc w:val="left"/>
+      <w:pPr>
+        <w:tabs>
+          <w:tab w:val="num" w:pos="720"/>
+        </w:tabs>
+        <w:ind w:left="720" w:hanging="360"/>
+      </w:pPr>
+      <w:rPr>
+        <w:rFonts w:ascii="Wingdings 2" w:hAnsi="Wingdings 2" w:hint="default"/>
+      </w:rPr>
+    </w:lvl>
+    <w:lvl w:ilvl="1" w:tplc="5A281242" w:tentative="1">
+      <w:start w:val="1"/>
+      <w:numFmt w:val="bullet"/>
+      <w:lvlText w:val=""/>
+      <w:lvlJc w:val="left"/>
+      <w:pPr>
+        <w:tabs>
+          <w:tab w:val="num" w:pos="1440"/>
+        </w:tabs>
+        <w:ind w:left="1440" w:hanging="360"/>
+      </w:pPr>
+      <w:rPr>
+        <w:rFonts w:ascii="Wingdings 2" w:hAnsi="Wingdings 2" w:hint="default"/>
+      </w:rPr>
+    </w:lvl>
+    <w:lvl w:ilvl="2" w:tplc="BBDC695A" w:tentative="1">
+      <w:start w:val="1"/>
+      <w:numFmt w:val="bullet"/>
+      <w:lvlText w:val=""/>
+      <w:lvlJc w:val="left"/>
+      <w:pPr>
+        <w:tabs>
+          <w:tab w:val="num" w:pos="2160"/>
+        </w:tabs>
+        <w:ind w:left="2160" w:hanging="360"/>
+      </w:pPr>
+      <w:rPr>
+        <w:rFonts w:ascii="Wingdings 2" w:hAnsi="Wingdings 2" w:hint="default"/>
+      </w:rPr>
+    </w:lvl>
+    <w:lvl w:ilvl="3" w:tplc="21E82524" w:tentative="1">
+      <w:start w:val="1"/>
+      <w:numFmt w:val="bullet"/>
+      <w:lvlText w:val=""/>
+      <w:lvlJc w:val="left"/>
+      <w:pPr>
+        <w:tabs>
+          <w:tab w:val="num" w:pos="2880"/>
+        </w:tabs>
+        <w:ind w:left="2880" w:hanging="360"/>
+      </w:pPr>
+      <w:rPr>
+        <w:rFonts w:ascii="Wingdings 2" w:hAnsi="Wingdings 2" w:hint="default"/>
+      </w:rPr>
+    </w:lvl>
+    <w:lvl w:ilvl="4" w:tplc="35C081C0" w:tentative="1">
+      <w:start w:val="1"/>
+      <w:numFmt w:val="bullet"/>
+      <w:lvlText w:val=""/>
+      <w:lvlJc w:val="left"/>
+      <w:pPr>
+        <w:tabs>
+          <w:tab w:val="num" w:pos="3600"/>
+        </w:tabs>
+        <w:ind w:left="3600" w:hanging="360"/>
+      </w:pPr>
+      <w:rPr>
+        <w:rFonts w:ascii="Wingdings 2" w:hAnsi="Wingdings 2" w:hint="default"/>
+      </w:rPr>
+    </w:lvl>
+    <w:lvl w:ilvl="5" w:tplc="026C3284" w:tentative="1">
+      <w:start w:val="1"/>
+      <w:numFmt w:val="bullet"/>
+      <w:lvlText w:val=""/>
+      <w:lvlJc w:val="left"/>
+      <w:pPr>
+        <w:tabs>
+          <w:tab w:val="num" w:pos="4320"/>
+        </w:tabs>
+        <w:ind w:left="4320" w:hanging="360"/>
+      </w:pPr>
+      <w:rPr>
+        <w:rFonts w:ascii="Wingdings 2" w:hAnsi="Wingdings 2" w:hint="default"/>
+      </w:rPr>
+    </w:lvl>
+    <w:lvl w:ilvl="6" w:tplc="478885E4" w:tentative="1">
+      <w:start w:val="1"/>
+      <w:numFmt w:val="bullet"/>
+      <w:lvlText w:val=""/>
+      <w:lvlJc w:val="left"/>
+      <w:pPr>
+        <w:tabs>
+          <w:tab w:val="num" w:pos="5040"/>
+        </w:tabs>
+        <w:ind w:left="5040" w:hanging="360"/>
+      </w:pPr>
+      <w:rPr>
+        <w:rFonts w:ascii="Wingdings 2" w:hAnsi="Wingdings 2" w:hint="default"/>
+      </w:rPr>
+    </w:lvl>
+    <w:lvl w:ilvl="7" w:tplc="F15846C4" w:tentative="1">
+      <w:start w:val="1"/>
+      <w:numFmt w:val="bullet"/>
+      <w:lvlText w:val=""/>
+      <w:lvlJc w:val="left"/>
+      <w:pPr>
+        <w:tabs>
+          <w:tab w:val="num" w:pos="5760"/>
+        </w:tabs>
+        <w:ind w:left="5760" w:hanging="360"/>
+      </w:pPr>
+      <w:rPr>
+        <w:rFonts w:ascii="Wingdings 2" w:hAnsi="Wingdings 2" w:hint="default"/>
+      </w:rPr>
+    </w:lvl>
+    <w:lvl w:ilvl="8" w:tplc="344EF47E" w:tentative="1">
+      <w:start w:val="1"/>
+      <w:numFmt w:val="bullet"/>
+      <w:lvlText w:val=""/>
+      <w:lvlJc w:val="left"/>
+      <w:pPr>
+        <w:tabs>
+          <w:tab w:val="num" w:pos="6480"/>
+        </w:tabs>
+        <w:ind w:left="6480" w:hanging="360"/>
+      </w:pPr>
+      <w:rPr>
+        <w:rFonts w:ascii="Wingdings 2" w:hAnsi="Wingdings 2" w:hint="default"/>
+      </w:rPr>
+    </w:lvl>
+  </w:abstractNum>
+  <w:num w:numId="1">
+    <w:abstractNumId w:val="0"/>
+  </w:num>
+</w:numbering>
 </file>
 
 <file path=word/styles.xml><?xml version="1.0" encoding="utf-8"?>
@@ -1534,7 +1795,6 @@
   <w:style w:type="character" w:default="1" w:styleId="DefaultParagraphFont">
     <w:name w:val="Default Paragraph Font"/>
     <w:uiPriority w:val="1"/>
-    <w:semiHidden/>
     <w:unhideWhenUsed/>
   </w:style>
   <w:style w:type="table" w:default="1" w:styleId="TableNormal">
@@ -2103,7 +2363,7 @@
 </file>
 
 <file path=customXml/itemProps1.xml><?xml version="1.0" encoding="utf-8"?>
-<ds:datastoreItem xmlns:ds="http://schemas.openxmlformats.org/officeDocument/2006/customXml" ds:itemID="{8E8A406A-069A-41B5-9F87-C5430ADBEB0D}">
+<ds:datastoreItem xmlns:ds="http://schemas.openxmlformats.org/officeDocument/2006/customXml" ds:itemID="{7A7A1AFA-1A61-4C76-A8CF-8D9E6D98ED2D}">
   <ds:schemaRefs>
     <ds:schemaRef ds:uri="http://schemas.openxmlformats.org/officeDocument/2006/bibliography"/>
   </ds:schemaRefs>

</xml_diff>